<commit_message>
Update Projeto de TDI - POP3.docx
</commit_message>
<xml_diff>
--- a/Projeto de TDI - POP3.docx
+++ b/Projeto de TDI - POP3.docx
@@ -13,22 +13,725 @@
     <w:p/>
     <w:p/>
     <w:p>
-      <w:r>
-        <w:t>Proposta</w:t>
-      </w:r>
-    </w:p>
-    <w:p>
-      <w:r>
-        <w:t>O que foi feito</w:t>
-      </w:r>
-    </w:p>
-    <w:p>
-      <w:r>
-        <w:t>Conclusao</w:t>
+      <w:pPr>
+        <w:jc w:val="center"/>
+        <w:rPr>
+          <w:rFonts w:ascii="Alef" w:hAnsi="Alef" w:cs="Alef"/>
+          <w:b/>
+          <w:sz w:val="32"/>
+          <w:szCs w:val="32"/>
+        </w:rPr>
+      </w:pPr>
+      <w:r>
+        <w:rPr>
+          <w:rFonts w:ascii="Alef" w:hAnsi="Alef" w:cs="Alef"/>
+          <w:b/>
+          <w:sz w:val="32"/>
+          <w:szCs w:val="32"/>
+        </w:rPr>
+        <w:t>Introdução</w:t>
+      </w:r>
+    </w:p>
+    <w:p>
+      <w:pPr>
+        <w:ind w:firstLine="708"/>
+        <w:jc w:val="both"/>
+        <w:rPr>
+          <w:rFonts w:ascii="Alef" w:hAnsi="Alef" w:cs="Alef"/>
+          <w:sz w:val="24"/>
+          <w:szCs w:val="24"/>
+        </w:rPr>
+      </w:pPr>
+      <w:r>
+        <w:rPr>
+          <w:rFonts w:ascii="Alef" w:hAnsi="Alef" w:cs="Alef"/>
+          <w:sz w:val="24"/>
+          <w:szCs w:val="24"/>
+        </w:rPr>
+        <w:t>O projeto visa estudar a b</w:t>
+      </w:r>
+      <w:r>
+        <w:rPr>
+          <w:rFonts w:ascii="Alef" w:hAnsi="Alef" w:cs="Alef"/>
+          <w:sz w:val="24"/>
+          <w:szCs w:val="24"/>
+        </w:rPr>
+        <w:t xml:space="preserve">iblioteca </w:t>
+      </w:r>
+      <w:proofErr w:type="spellStart"/>
+      <w:r>
+        <w:rPr>
+          <w:rFonts w:ascii="Alef" w:hAnsi="Alef" w:cs="Alef"/>
+          <w:sz w:val="24"/>
+          <w:szCs w:val="24"/>
+        </w:rPr>
+        <w:t>Javamail</w:t>
+      </w:r>
+      <w:proofErr w:type="spellEnd"/>
+      <w:r>
+        <w:rPr>
+          <w:rFonts w:ascii="Alef" w:hAnsi="Alef" w:cs="Alef"/>
+          <w:sz w:val="24"/>
+          <w:szCs w:val="24"/>
+        </w:rPr>
+        <w:t xml:space="preserve"> da linguagem de programação Java, especificando-se </w:t>
+      </w:r>
+      <w:r>
+        <w:rPr>
+          <w:rFonts w:ascii="Alef" w:hAnsi="Alef" w:cs="Alef"/>
+          <w:sz w:val="24"/>
+          <w:szCs w:val="24"/>
+        </w:rPr>
+        <w:t xml:space="preserve">em apreender o conhecimento de apagar e-mails e troca-los de pasta, utilizando o protocolo POP3(Post Office </w:t>
+      </w:r>
+      <w:proofErr w:type="spellStart"/>
+      <w:r>
+        <w:rPr>
+          <w:rFonts w:ascii="Alef" w:hAnsi="Alef" w:cs="Alef"/>
+          <w:sz w:val="24"/>
+          <w:szCs w:val="24"/>
+        </w:rPr>
+        <w:t>Protocol</w:t>
+      </w:r>
+      <w:proofErr w:type="spellEnd"/>
+      <w:r>
+        <w:rPr>
+          <w:rFonts w:ascii="Alef" w:hAnsi="Alef" w:cs="Alef"/>
+          <w:sz w:val="24"/>
+          <w:szCs w:val="24"/>
+        </w:rPr>
+        <w:t>). Assim, em conjunto com as outras equipes, a classe obterá um conhecimento mais amplo do assunto, estudando-o em fragmentos.</w:t>
+      </w:r>
+    </w:p>
+    <w:p>
+      <w:pPr>
+        <w:jc w:val="both"/>
+        <w:rPr>
+          <w:rFonts w:ascii="Alef" w:hAnsi="Alef" w:cs="Alef"/>
+          <w:sz w:val="24"/>
+          <w:szCs w:val="24"/>
+        </w:rPr>
+      </w:pPr>
+    </w:p>
+    <w:p>
+      <w:pPr>
+        <w:jc w:val="center"/>
+        <w:rPr>
+          <w:rFonts w:ascii="Alef" w:hAnsi="Alef" w:cs="Alef"/>
+          <w:b/>
+          <w:sz w:val="32"/>
+          <w:szCs w:val="32"/>
+        </w:rPr>
+      </w:pPr>
+      <w:r>
+        <w:rPr>
+          <w:rFonts w:ascii="Alef" w:hAnsi="Alef" w:cs="Alef"/>
+          <w:b/>
+          <w:sz w:val="32"/>
+          <w:szCs w:val="32"/>
+        </w:rPr>
+        <w:t>O Protocolo</w:t>
+      </w:r>
+      <w:r>
+        <w:rPr>
+          <w:rFonts w:ascii="Alef" w:hAnsi="Alef" w:cs="Alef"/>
+          <w:b/>
+          <w:sz w:val="32"/>
+          <w:szCs w:val="32"/>
+        </w:rPr>
+        <w:t xml:space="preserve"> POP3</w:t>
+      </w:r>
+    </w:p>
+    <w:p>
+      <w:r>
+        <w:t>POP3:</w:t>
+      </w:r>
+    </w:p>
+    <w:p>
+      <w:pPr>
+        <w:pStyle w:val="PargrafodaLista"/>
+        <w:numPr>
+          <w:ilvl w:val="0"/>
+          <w:numId w:val="1"/>
+        </w:numPr>
+        <w:rPr>
+          <w:rFonts w:ascii="Alef" w:hAnsi="Alef" w:cs="Alef"/>
+          <w:sz w:val="24"/>
+          <w:szCs w:val="24"/>
+        </w:rPr>
+      </w:pPr>
+      <w:r>
+        <w:rPr>
+          <w:rFonts w:ascii="Alef" w:hAnsi="Alef" w:cs="Alef"/>
+          <w:sz w:val="24"/>
+          <w:szCs w:val="24"/>
+        </w:rPr>
+        <w:t>Baixa as mensagens do servidor e as grava no disco local</w:t>
+      </w:r>
+    </w:p>
+    <w:p>
+      <w:pPr>
+        <w:pStyle w:val="PargrafodaLista"/>
+        <w:numPr>
+          <w:ilvl w:val="0"/>
+          <w:numId w:val="1"/>
+        </w:numPr>
+        <w:rPr>
+          <w:rFonts w:ascii="Alef" w:hAnsi="Alef" w:cs="Alef"/>
+          <w:sz w:val="24"/>
+          <w:szCs w:val="24"/>
+        </w:rPr>
+      </w:pPr>
+      <w:r>
+        <w:rPr>
+          <w:rFonts w:ascii="Alef" w:hAnsi="Alef" w:cs="Alef"/>
+          <w:sz w:val="24"/>
+          <w:szCs w:val="24"/>
+        </w:rPr>
+        <w:t>Não haverá copia no servidor a menos que o usuário opte por isso</w:t>
+      </w:r>
+    </w:p>
+    <w:p>
+      <w:pPr>
+        <w:pStyle w:val="PargrafodaLista"/>
+        <w:numPr>
+          <w:ilvl w:val="0"/>
+          <w:numId w:val="1"/>
+        </w:numPr>
+        <w:rPr>
+          <w:rFonts w:ascii="Alef" w:hAnsi="Alef" w:cs="Alef"/>
+          <w:sz w:val="24"/>
+          <w:szCs w:val="24"/>
+        </w:rPr>
+      </w:pPr>
+      <w:r>
+        <w:rPr>
+          <w:rFonts w:ascii="Alef" w:hAnsi="Alef" w:cs="Alef"/>
+          <w:sz w:val="24"/>
+          <w:szCs w:val="24"/>
+        </w:rPr>
+        <w:t>Acesso apenas a CAIXA DE ENTRADA</w:t>
+      </w:r>
+    </w:p>
+    <w:p>
+      <w:pPr>
+        <w:pStyle w:val="PargrafodaLista"/>
+        <w:numPr>
+          <w:ilvl w:val="0"/>
+          <w:numId w:val="1"/>
+        </w:numPr>
+        <w:rPr>
+          <w:rFonts w:ascii="Alef" w:hAnsi="Alef" w:cs="Alef"/>
+          <w:sz w:val="24"/>
+          <w:szCs w:val="24"/>
+        </w:rPr>
+      </w:pPr>
+      <w:r>
+        <w:rPr>
+          <w:rFonts w:ascii="Alef" w:hAnsi="Alef" w:cs="Alef"/>
+          <w:sz w:val="24"/>
+          <w:szCs w:val="24"/>
+        </w:rPr>
+        <w:t>Ler as mensagens off-line posteriormente</w:t>
+      </w:r>
+    </w:p>
+    <w:p>
+      <w:pPr>
+        <w:pStyle w:val="PargrafodaLista"/>
+        <w:numPr>
+          <w:ilvl w:val="0"/>
+          <w:numId w:val="1"/>
+        </w:numPr>
+        <w:rPr>
+          <w:rFonts w:ascii="Alef" w:hAnsi="Alef" w:cs="Alef"/>
+          <w:sz w:val="24"/>
+          <w:szCs w:val="24"/>
+        </w:rPr>
+      </w:pPr>
+      <w:r>
+        <w:rPr>
+          <w:rFonts w:ascii="Alef" w:hAnsi="Alef" w:cs="Alef"/>
+          <w:sz w:val="24"/>
+          <w:szCs w:val="24"/>
+        </w:rPr>
+        <w:t>Comandos de texto enviados ao servidor pop</w:t>
+      </w:r>
+    </w:p>
+    <w:p>
+      <w:pPr>
+        <w:pStyle w:val="PargrafodaLista"/>
+        <w:numPr>
+          <w:ilvl w:val="0"/>
+          <w:numId w:val="1"/>
+        </w:numPr>
+        <w:rPr>
+          <w:rFonts w:ascii="Alef" w:hAnsi="Alef" w:cs="Alef"/>
+          <w:sz w:val="24"/>
+          <w:szCs w:val="24"/>
+        </w:rPr>
+      </w:pPr>
+      <w:r>
+        <w:rPr>
+          <w:rFonts w:ascii="Alef" w:hAnsi="Alef" w:cs="Alef"/>
+          <w:sz w:val="24"/>
+          <w:szCs w:val="24"/>
+        </w:rPr>
+        <w:t>Cada comando =&gt; palavra-chave + um ou mais argumentos (eventualmente) =&gt; resposta do servidor: número + mensagem descritiva</w:t>
+      </w:r>
+    </w:p>
+    <w:p>
+      <w:pPr>
+        <w:pStyle w:val="PargrafodaLista"/>
+        <w:numPr>
+          <w:ilvl w:val="0"/>
+          <w:numId w:val="1"/>
+        </w:numPr>
+        <w:rPr>
+          <w:rFonts w:ascii="Alef" w:hAnsi="Alef" w:cs="Alef"/>
+          <w:sz w:val="24"/>
+          <w:szCs w:val="24"/>
+        </w:rPr>
+      </w:pPr>
+      <w:r>
+        <w:rPr>
+          <w:rFonts w:ascii="Alef" w:hAnsi="Alef" w:cs="Alef"/>
+          <w:sz w:val="24"/>
+          <w:szCs w:val="24"/>
+        </w:rPr>
+        <w:t>Autentica com ajuda de um usuário (nome) e uma senha, mas não é seguro, pois as senhas circulam não codificadas, assim como os e-mails.</w:t>
+      </w:r>
+    </w:p>
+    <w:p>
+      <w:pPr>
+        <w:pStyle w:val="PargrafodaLista"/>
+        <w:numPr>
+          <w:ilvl w:val="0"/>
+          <w:numId w:val="1"/>
+        </w:numPr>
+        <w:rPr>
+          <w:rFonts w:ascii="Alef" w:hAnsi="Alef" w:cs="Alef"/>
+          <w:sz w:val="24"/>
+          <w:szCs w:val="24"/>
+        </w:rPr>
+      </w:pPr>
+      <w:r>
+        <w:rPr>
+          <w:rFonts w:ascii="Alef" w:hAnsi="Alef" w:cs="Alef"/>
+          <w:sz w:val="24"/>
+          <w:szCs w:val="24"/>
+        </w:rPr>
+        <w:t>Bloqueia uma caixa de entrada durante consulta, tornando impossível que dois usuários consultem simultaneamente.</w:t>
+      </w:r>
+    </w:p>
+    <w:p>
+      <w:pPr>
+        <w:ind w:firstLine="708"/>
+        <w:jc w:val="both"/>
+        <w:rPr>
+          <w:rFonts w:ascii="Alef" w:hAnsi="Alef" w:cs="Alef"/>
+          <w:sz w:val="24"/>
+          <w:szCs w:val="24"/>
+        </w:rPr>
+      </w:pPr>
+    </w:p>
+    <w:p>
+      <w:pPr>
+        <w:jc w:val="center"/>
+        <w:rPr>
+          <w:rFonts w:ascii="Alef" w:hAnsi="Alef" w:cs="Alef"/>
+          <w:b/>
+          <w:sz w:val="32"/>
+          <w:szCs w:val="32"/>
+        </w:rPr>
+      </w:pPr>
+      <w:r>
+        <w:rPr>
+          <w:rFonts w:ascii="Alef" w:hAnsi="Alef" w:cs="Alef"/>
+          <w:b/>
+          <w:sz w:val="32"/>
+          <w:szCs w:val="32"/>
+        </w:rPr>
+        <w:t>A biblioteca</w:t>
+      </w:r>
+    </w:p>
+    <w:p>
+      <w:pPr>
+        <w:rPr>
+          <w:rFonts w:ascii="Alef" w:hAnsi="Alef" w:cs="Alef"/>
+          <w:sz w:val="24"/>
+          <w:szCs w:val="24"/>
+        </w:rPr>
+      </w:pPr>
+      <w:r>
+        <w:rPr>
+          <w:rFonts w:ascii="Alef" w:hAnsi="Alef" w:cs="Alef"/>
+          <w:sz w:val="24"/>
+          <w:szCs w:val="24"/>
+        </w:rPr>
+        <w:lastRenderedPageBreak/>
+        <w:tab/>
+        <w:t xml:space="preserve">A biblioteca </w:t>
+      </w:r>
+      <w:proofErr w:type="spellStart"/>
+      <w:r>
+        <w:rPr>
+          <w:rFonts w:ascii="Alef" w:hAnsi="Alef" w:cs="Alef"/>
+          <w:sz w:val="24"/>
+          <w:szCs w:val="24"/>
+        </w:rPr>
+        <w:t>Java</w:t>
+      </w:r>
+      <w:r>
+        <w:rPr>
+          <w:rFonts w:ascii="Alef" w:hAnsi="Alef" w:cs="Alef"/>
+          <w:sz w:val="24"/>
+          <w:szCs w:val="24"/>
+        </w:rPr>
+        <w:t>mail</w:t>
+      </w:r>
+      <w:proofErr w:type="spellEnd"/>
+      <w:r>
+        <w:rPr>
+          <w:rFonts w:ascii="Alef" w:hAnsi="Alef" w:cs="Alef"/>
+          <w:sz w:val="24"/>
+          <w:szCs w:val="24"/>
+        </w:rPr>
+        <w:t xml:space="preserve"> nos provém acesso a diversos protocolos, incluindo o POP3.</w:t>
+      </w:r>
+      <w:r>
+        <w:rPr>
+          <w:rFonts w:ascii="Alef" w:hAnsi="Alef" w:cs="Alef"/>
+          <w:sz w:val="24"/>
+          <w:szCs w:val="24"/>
+        </w:rPr>
+        <w:t xml:space="preserve">  A biblioteca conta com uma classe</w:t>
+      </w:r>
+      <w:r>
+        <w:rPr>
+          <w:rFonts w:ascii="Alef" w:hAnsi="Alef" w:cs="Alef"/>
+          <w:sz w:val="24"/>
+          <w:szCs w:val="24"/>
+        </w:rPr>
+        <w:t xml:space="preserve"> </w:t>
+      </w:r>
+      <w:proofErr w:type="spellStart"/>
+      <w:r>
+        <w:rPr>
+          <w:rFonts w:ascii="Alef" w:hAnsi="Alef" w:cs="Alef"/>
+          <w:sz w:val="24"/>
+          <w:szCs w:val="24"/>
+        </w:rPr>
+        <w:t>Store</w:t>
+      </w:r>
+      <w:proofErr w:type="spellEnd"/>
+      <w:r>
+        <w:rPr>
+          <w:rFonts w:ascii="Alef" w:hAnsi="Alef" w:cs="Alef"/>
+          <w:sz w:val="24"/>
+          <w:szCs w:val="24"/>
+        </w:rPr>
+        <w:t xml:space="preserve">, que contém uma única pasta chamada “INBOX” (Caixa de Entrada).  Devido </w:t>
+      </w:r>
+      <w:proofErr w:type="gramStart"/>
+      <w:r>
+        <w:rPr>
+          <w:rFonts w:ascii="Alef" w:hAnsi="Alef" w:cs="Alef"/>
+          <w:sz w:val="24"/>
+          <w:szCs w:val="24"/>
+        </w:rPr>
+        <w:t>as</w:t>
+      </w:r>
+      <w:proofErr w:type="gramEnd"/>
+      <w:r>
+        <w:rPr>
+          <w:rFonts w:ascii="Alef" w:hAnsi="Alef" w:cs="Alef"/>
+          <w:sz w:val="24"/>
+          <w:szCs w:val="24"/>
+        </w:rPr>
+        <w:t xml:space="preserve"> limitações do protocolo, a maioria das competências da API como administração de pastas, notificação de eventos e etc. não são permitidas.</w:t>
+      </w:r>
+    </w:p>
+    <w:p>
+      <w:pPr>
+        <w:rPr>
+          <w:rFonts w:ascii="Alef" w:hAnsi="Alef" w:cs="Alef"/>
+          <w:b/>
+          <w:sz w:val="32"/>
+          <w:szCs w:val="32"/>
+        </w:rPr>
+      </w:pPr>
+      <w:r>
+        <w:rPr>
+          <w:rFonts w:ascii="Alef" w:hAnsi="Alef" w:cs="Alef"/>
+          <w:sz w:val="24"/>
+          <w:szCs w:val="24"/>
+        </w:rPr>
+        <w:tab/>
+        <w:t xml:space="preserve">Como a classe só suporta a existência de uma única pasta, não é possível trocar e-mails de uma pasta para a outra. Porém, é possível </w:t>
+      </w:r>
+      <w:proofErr w:type="gramStart"/>
+      <w:r>
+        <w:rPr>
+          <w:rFonts w:ascii="Alef" w:hAnsi="Alef" w:cs="Alef"/>
+          <w:sz w:val="24"/>
+          <w:szCs w:val="24"/>
+        </w:rPr>
+        <w:t>deletá</w:t>
+      </w:r>
+      <w:proofErr w:type="gramEnd"/>
+      <w:r>
+        <w:rPr>
+          <w:rFonts w:ascii="Alef" w:hAnsi="Alef" w:cs="Alef"/>
+          <w:sz w:val="24"/>
+          <w:szCs w:val="24"/>
+        </w:rPr>
+        <w:t>-los da caixa de entrada, e é isso que iremos realizar no trabalho.</w:t>
+      </w:r>
+    </w:p>
+    <w:p>
+      <w:pPr>
+        <w:jc w:val="center"/>
+        <w:rPr>
+          <w:rFonts w:ascii="Alef" w:hAnsi="Alef" w:cs="Alef"/>
+          <w:b/>
+          <w:sz w:val="32"/>
+          <w:szCs w:val="32"/>
+        </w:rPr>
+      </w:pPr>
+      <w:r>
+        <w:rPr>
+          <w:rFonts w:ascii="Alef" w:hAnsi="Alef" w:cs="Alef"/>
+          <w:b/>
+          <w:sz w:val="32"/>
+          <w:szCs w:val="32"/>
+        </w:rPr>
+        <w:t>O código</w:t>
+      </w:r>
+    </w:p>
+    <w:p>
+      <w:pPr>
+        <w:rPr>
+          <w:rFonts w:ascii="Alef" w:hAnsi="Alef" w:cs="Alef"/>
+          <w:sz w:val="24"/>
+          <w:szCs w:val="24"/>
+        </w:rPr>
+      </w:pPr>
+      <w:r>
+        <w:rPr>
+          <w:rFonts w:ascii="Alef" w:hAnsi="Alef" w:cs="Alef"/>
+          <w:sz w:val="24"/>
+          <w:szCs w:val="24"/>
+        </w:rPr>
+        <w:tab/>
+        <w:t>Na função</w:t>
+      </w:r>
+      <w:r>
+        <w:rPr>
+          <w:rFonts w:ascii="Alef" w:hAnsi="Alef" w:cs="Alef"/>
+          <w:sz w:val="24"/>
+          <w:szCs w:val="24"/>
+        </w:rPr>
+        <w:t xml:space="preserve"> </w:t>
+      </w:r>
+      <w:proofErr w:type="spellStart"/>
+      <w:r>
+        <w:rPr>
+          <w:rFonts w:ascii="Alef" w:hAnsi="Alef" w:cs="Alef"/>
+          <w:sz w:val="24"/>
+          <w:szCs w:val="24"/>
+        </w:rPr>
+        <w:t>main</w:t>
+      </w:r>
+      <w:proofErr w:type="spellEnd"/>
+      <w:r>
+        <w:rPr>
+          <w:rFonts w:ascii="Alef" w:hAnsi="Alef" w:cs="Alef"/>
+          <w:sz w:val="24"/>
+          <w:szCs w:val="24"/>
+        </w:rPr>
+        <w:t xml:space="preserve"> </w:t>
+      </w:r>
+      <w:proofErr w:type="gramStart"/>
+      <w:r>
+        <w:rPr>
+          <w:rFonts w:ascii="Alef" w:hAnsi="Alef" w:cs="Alef"/>
+          <w:sz w:val="24"/>
+          <w:szCs w:val="24"/>
+        </w:rPr>
+        <w:t>temos</w:t>
+      </w:r>
+      <w:proofErr w:type="gramEnd"/>
+      <w:r>
+        <w:rPr>
+          <w:rFonts w:ascii="Alef" w:hAnsi="Alef" w:cs="Alef"/>
+          <w:sz w:val="24"/>
+          <w:szCs w:val="24"/>
+        </w:rPr>
+        <w:t xml:space="preserve"> o seguinte:</w:t>
+      </w:r>
+    </w:p>
+    <w:p>
+      <w:r>
+        <w:rPr>
+          <w:noProof/>
+          <w:lang w:eastAsia="pt-BR"/>
+        </w:rPr>
+        <w:drawing>
+          <wp:inline distT="0" distB="0" distL="0" distR="0">
+            <wp:extent cx="4553586" cy="1105054"/>
+            <wp:effectExtent l="38100" t="38100" r="37465" b="38100"/>
+            <wp:docPr id="1" name="Imagem 1"/>
+            <wp:cNvGraphicFramePr>
+              <a:graphicFrameLocks xmlns:a="http://schemas.openxmlformats.org/drawingml/2006/main" noChangeAspect="1"/>
+            </wp:cNvGraphicFramePr>
+            <a:graphic xmlns:a="http://schemas.openxmlformats.org/drawingml/2006/main">
+              <a:graphicData uri="http://schemas.openxmlformats.org/drawingml/2006/picture">
+                <pic:pic xmlns:pic="http://schemas.openxmlformats.org/drawingml/2006/picture">
+                  <pic:nvPicPr>
+                    <pic:cNvPr id="0" name="Main.PNG"/>
+                    <pic:cNvPicPr/>
+                  </pic:nvPicPr>
+                  <pic:blipFill>
+                    <a:blip r:embed="rId6">
+                      <a:extLst>
+                        <a:ext uri="{28A0092B-C50C-407E-A947-70E740481C1C}">
+                          <a14:useLocalDpi xmlns:a14="http://schemas.microsoft.com/office/drawing/2010/main" val="0"/>
+                        </a:ext>
+                      </a:extLst>
+                    </a:blip>
+                    <a:stretch>
+                      <a:fillRect/>
+                    </a:stretch>
+                  </pic:blipFill>
+                  <pic:spPr>
+                    <a:xfrm>
+                      <a:off x="0" y="0"/>
+                      <a:ext cx="4553586" cy="1105054"/>
+                    </a:xfrm>
+                    <a:prstGeom prst="rect">
+                      <a:avLst/>
+                    </a:prstGeom>
+                    <a:ln w="38100" cap="sq" cmpd="thickThin">
+                      <a:solidFill>
+                        <a:schemeClr val="tx2">
+                          <a:lumMod val="75000"/>
+                        </a:schemeClr>
+                      </a:solidFill>
+                      <a:prstDash val="solid"/>
+                      <a:miter lim="800000"/>
+                    </a:ln>
+                    <a:effectLst>
+                      <a:innerShdw blurRad="76200">
+                        <a:srgbClr val="000000"/>
+                      </a:innerShdw>
+                    </a:effectLst>
+                  </pic:spPr>
+                </pic:pic>
+              </a:graphicData>
+            </a:graphic>
+          </wp:inline>
+        </w:drawing>
+      </w:r>
+    </w:p>
+    <w:p>
+      <w:pPr>
+        <w:ind w:firstLine="708"/>
+        <w:rPr>
+          <w:rFonts w:ascii="Alef" w:hAnsi="Alef" w:cs="Alef"/>
+          <w:sz w:val="24"/>
+        </w:rPr>
+      </w:pPr>
+      <w:r>
+        <w:rPr>
+          <w:rFonts w:ascii="Alef" w:hAnsi="Alef" w:cs="Alef"/>
+          <w:sz w:val="24"/>
+        </w:rPr>
+        <w:t>Criamos uma instância da classe “</w:t>
+      </w:r>
+      <w:proofErr w:type="spellStart"/>
+      <w:r>
+        <w:rPr>
+          <w:rFonts w:ascii="Alef" w:hAnsi="Alef" w:cs="Alef"/>
+          <w:sz w:val="24"/>
+        </w:rPr>
+        <w:t>Emails</w:t>
+      </w:r>
+      <w:proofErr w:type="spellEnd"/>
+      <w:r>
+        <w:rPr>
+          <w:rFonts w:ascii="Alef" w:hAnsi="Alef" w:cs="Alef"/>
+          <w:sz w:val="24"/>
+        </w:rPr>
+        <w:t>”, passando como parâmetros para o construtor o servidor, o e-mail e a senha q</w:t>
+      </w:r>
+      <w:r>
+        <w:rPr>
+          <w:rFonts w:ascii="Alef" w:hAnsi="Alef" w:cs="Alef"/>
+          <w:sz w:val="24"/>
+        </w:rPr>
+        <w:t>ue</w:t>
+      </w:r>
+      <w:r>
+        <w:rPr>
+          <w:rFonts w:ascii="Alef" w:hAnsi="Alef" w:cs="Alef"/>
+          <w:sz w:val="24"/>
+        </w:rPr>
+        <w:t xml:space="preserve"> se deseja ver os e-mails.</w:t>
+      </w:r>
+      <w:r>
+        <w:rPr>
+          <w:rFonts w:ascii="Alef" w:hAnsi="Alef" w:cs="Alef"/>
+          <w:sz w:val="24"/>
+        </w:rPr>
+        <w:t xml:space="preserve"> Após isso chamamos o método </w:t>
+      </w:r>
+      <w:proofErr w:type="gramStart"/>
+      <w:r>
+        <w:rPr>
+          <w:rFonts w:ascii="Alef" w:hAnsi="Alef" w:cs="Alef"/>
+          <w:sz w:val="24"/>
+        </w:rPr>
+        <w:t>deletar</w:t>
+      </w:r>
+      <w:proofErr w:type="gramEnd"/>
+      <w:r>
+        <w:rPr>
+          <w:rFonts w:ascii="Alef" w:hAnsi="Alef" w:cs="Alef"/>
+          <w:sz w:val="24"/>
+        </w:rPr>
+        <w:t xml:space="preserve">, que irá listar os e-mails da caixa de entrada e perguntar se o usuário deseja ou não deletá-los. </w:t>
+      </w:r>
+    </w:p>
+    <w:p>
+      <w:pPr>
+        <w:ind w:firstLine="708"/>
+        <w:rPr>
+          <w:rFonts w:ascii="Alef" w:hAnsi="Alef" w:cs="Alef"/>
+          <w:sz w:val="24"/>
+          <w:u w:val="single"/>
+        </w:rPr>
+      </w:pPr>
+      <w:r>
+        <w:rPr>
+          <w:rFonts w:ascii="Alef" w:hAnsi="Alef" w:cs="Alef"/>
+          <w:sz w:val="24"/>
+        </w:rPr>
+        <w:t>Na próxima página, temos a imagem do código do método deletar, dentro da classe Emails.</w:t>
       </w:r>
       <w:bookmarkStart w:id="0" w:name="_GoBack"/>
       <w:bookmarkEnd w:id="0"/>
-      <w:r>
+    </w:p>
+    <w:p>
+      <w:pPr>
+        <w:ind w:firstLine="708"/>
+        <w:rPr>
+          <w:rFonts w:ascii="Alef" w:hAnsi="Alef" w:cs="Alef"/>
+        </w:rPr>
+      </w:pPr>
+      <w:r>
+        <w:rPr>
+          <w:rFonts w:ascii="Alef" w:hAnsi="Alef" w:cs="Alef"/>
+        </w:rPr>
         <w:br w:type="page"/>
       </w:r>
     </w:p>
@@ -65,7 +768,7 @@
                     </pic:cNvPicPr>
                   </pic:nvPicPr>
                   <pic:blipFill>
-                    <a:blip r:embed="rId5">
+                    <a:blip r:embed="rId7">
                       <a:extLst>
                         <a:ext uri="{28A0092B-C50C-407E-A947-70E740481C1C}">
                           <a14:useLocalDpi xmlns:a14="http://schemas.microsoft.com/office/drawing/2010/main" val="0"/>
@@ -119,6 +822,127 @@
     </w:sectPr>
   </w:body>
 </w:document>
+</file>
+
+<file path=word/numbering.xml><?xml version="1.0" encoding="utf-8"?>
+<w:numbering xmlns:wpc="http://schemas.microsoft.com/office/word/2010/wordprocessingCanvas" xmlns:mc="http://schemas.openxmlformats.org/markup-compatibility/2006" xmlns:o="urn:schemas-microsoft-com:office:office" xmlns:r="http://schemas.openxmlformats.org/officeDocument/2006/relationships" xmlns:m="http://schemas.openxmlformats.org/officeDocument/2006/math" xmlns:v="urn:schemas-microsoft-com:vml" xmlns:wp14="http://schemas.microsoft.com/office/word/2010/wordprocessingDrawing" xmlns:wp="http://schemas.openxmlformats.org/drawingml/2006/wordprocessingDrawing" xmlns:w10="urn:schemas-microsoft-com:office:word" xmlns:w="http://schemas.openxmlformats.org/wordprocessingml/2006/main" xmlns:w14="http://schemas.microsoft.com/office/word/2010/wordml" xmlns:wpg="http://schemas.microsoft.com/office/word/2010/wordprocessingGroup" xmlns:wpi="http://schemas.microsoft.com/office/word/2010/wordprocessingInk" xmlns:wne="http://schemas.microsoft.com/office/word/2006/wordml" xmlns:wps="http://schemas.microsoft.com/office/word/2010/wordprocessingShape" mc:Ignorable="w14 wp14">
+  <w:abstractNum w:abstractNumId="0">
+    <w:nsid w:val="3AA5106A"/>
+    <w:multiLevelType w:val="hybridMultilevel"/>
+    <w:tmpl w:val="C1CA0E84"/>
+    <w:lvl w:ilvl="0" w:tplc="04160001">
+      <w:start w:val="1"/>
+      <w:numFmt w:val="bullet"/>
+      <w:lvlText w:val=""/>
+      <w:lvlJc w:val="left"/>
+      <w:pPr>
+        <w:ind w:left="720" w:hanging="360"/>
+      </w:pPr>
+      <w:rPr>
+        <w:rFonts w:ascii="Symbol" w:hAnsi="Symbol" w:hint="default"/>
+      </w:rPr>
+    </w:lvl>
+    <w:lvl w:ilvl="1" w:tplc="04160003" w:tentative="1">
+      <w:start w:val="1"/>
+      <w:numFmt w:val="bullet"/>
+      <w:lvlText w:val="o"/>
+      <w:lvlJc w:val="left"/>
+      <w:pPr>
+        <w:ind w:left="1440" w:hanging="360"/>
+      </w:pPr>
+      <w:rPr>
+        <w:rFonts w:ascii="Courier New" w:hAnsi="Courier New" w:cs="Courier New" w:hint="default"/>
+      </w:rPr>
+    </w:lvl>
+    <w:lvl w:ilvl="2" w:tplc="04160005" w:tentative="1">
+      <w:start w:val="1"/>
+      <w:numFmt w:val="bullet"/>
+      <w:lvlText w:val=""/>
+      <w:lvlJc w:val="left"/>
+      <w:pPr>
+        <w:ind w:left="2160" w:hanging="360"/>
+      </w:pPr>
+      <w:rPr>
+        <w:rFonts w:ascii="Wingdings" w:hAnsi="Wingdings" w:hint="default"/>
+      </w:rPr>
+    </w:lvl>
+    <w:lvl w:ilvl="3" w:tplc="04160001" w:tentative="1">
+      <w:start w:val="1"/>
+      <w:numFmt w:val="bullet"/>
+      <w:lvlText w:val=""/>
+      <w:lvlJc w:val="left"/>
+      <w:pPr>
+        <w:ind w:left="2880" w:hanging="360"/>
+      </w:pPr>
+      <w:rPr>
+        <w:rFonts w:ascii="Symbol" w:hAnsi="Symbol" w:hint="default"/>
+      </w:rPr>
+    </w:lvl>
+    <w:lvl w:ilvl="4" w:tplc="04160003" w:tentative="1">
+      <w:start w:val="1"/>
+      <w:numFmt w:val="bullet"/>
+      <w:lvlText w:val="o"/>
+      <w:lvlJc w:val="left"/>
+      <w:pPr>
+        <w:ind w:left="3600" w:hanging="360"/>
+      </w:pPr>
+      <w:rPr>
+        <w:rFonts w:ascii="Courier New" w:hAnsi="Courier New" w:cs="Courier New" w:hint="default"/>
+      </w:rPr>
+    </w:lvl>
+    <w:lvl w:ilvl="5" w:tplc="04160005" w:tentative="1">
+      <w:start w:val="1"/>
+      <w:numFmt w:val="bullet"/>
+      <w:lvlText w:val=""/>
+      <w:lvlJc w:val="left"/>
+      <w:pPr>
+        <w:ind w:left="4320" w:hanging="360"/>
+      </w:pPr>
+      <w:rPr>
+        <w:rFonts w:ascii="Wingdings" w:hAnsi="Wingdings" w:hint="default"/>
+      </w:rPr>
+    </w:lvl>
+    <w:lvl w:ilvl="6" w:tplc="04160001" w:tentative="1">
+      <w:start w:val="1"/>
+      <w:numFmt w:val="bullet"/>
+      <w:lvlText w:val=""/>
+      <w:lvlJc w:val="left"/>
+      <w:pPr>
+        <w:ind w:left="5040" w:hanging="360"/>
+      </w:pPr>
+      <w:rPr>
+        <w:rFonts w:ascii="Symbol" w:hAnsi="Symbol" w:hint="default"/>
+      </w:rPr>
+    </w:lvl>
+    <w:lvl w:ilvl="7" w:tplc="04160003" w:tentative="1">
+      <w:start w:val="1"/>
+      <w:numFmt w:val="bullet"/>
+      <w:lvlText w:val="o"/>
+      <w:lvlJc w:val="left"/>
+      <w:pPr>
+        <w:ind w:left="5760" w:hanging="360"/>
+      </w:pPr>
+      <w:rPr>
+        <w:rFonts w:ascii="Courier New" w:hAnsi="Courier New" w:cs="Courier New" w:hint="default"/>
+      </w:rPr>
+    </w:lvl>
+    <w:lvl w:ilvl="8" w:tplc="04160005" w:tentative="1">
+      <w:start w:val="1"/>
+      <w:numFmt w:val="bullet"/>
+      <w:lvlText w:val=""/>
+      <w:lvlJc w:val="left"/>
+      <w:pPr>
+        <w:ind w:left="6480" w:hanging="360"/>
+      </w:pPr>
+      <w:rPr>
+        <w:rFonts w:ascii="Wingdings" w:hAnsi="Wingdings" w:hint="default"/>
+      </w:rPr>
+    </w:lvl>
+  </w:abstractNum>
+  <w:num w:numId="1">
+    <w:abstractNumId w:val="0"/>
+  </w:num>
+</w:numbering>
 </file>
 
 <file path=word/styles.xml><?xml version="1.0" encoding="utf-8"?>
@@ -536,6 +1360,17 @@
       <w:szCs w:val="16"/>
     </w:rPr>
   </w:style>
+  <w:style w:type="paragraph" w:styleId="PargrafodaLista">
+    <w:name w:val="List Paragraph"/>
+    <w:basedOn w:val="Normal"/>
+    <w:uiPriority w:val="34"/>
+    <w:qFormat/>
+    <w:rsid w:val="00F70FFB"/>
+    <w:pPr>
+      <w:ind w:left="720"/>
+      <w:contextualSpacing/>
+    </w:pPr>
+  </w:style>
 </w:styles>
 </file>
 
@@ -953,6 +1788,17 @@
       <w:sz w:val="16"/>
       <w:szCs w:val="16"/>
     </w:rPr>
+  </w:style>
+  <w:style w:type="paragraph" w:styleId="PargrafodaLista">
+    <w:name w:val="List Paragraph"/>
+    <w:basedOn w:val="Normal"/>
+    <w:uiPriority w:val="34"/>
+    <w:qFormat/>
+    <w:rsid w:val="00F70FFB"/>
+    <w:pPr>
+      <w:ind w:left="720"/>
+      <w:contextualSpacing/>
+    </w:pPr>
   </w:style>
 </w:styles>
 </file>

</xml_diff>